<commit_message>
Docs - index & about
Update doc2
added link to navbar in index.html and about.html.
added spacing for buttons in index.html
</commit_message>
<xml_diff>
--- a/docs/201920_CRS180_ICTWEB508-ICTWEB506-ICTICT509-ICTICT515_AT2of3_Amberle.docx
+++ b/docs/201920_CRS180_ICTWEB508-ICTWEB506-ICTICT509-ICTICT515_AT2of3_Amberle.docx
@@ -164,6 +164,7 @@
                 <w:dataBinding w:prefixMappings="xmlns:ns0='http://schemas.microsoft.com/office/2006/coverPageProps' " w:xpath="/ns0:CoverPageProperties[1]/ns0:Abstract[1]" w:storeItemID="{55AF091B-3C7A-41E3-B477-F2FDAA23CFDA}"/>
                 <w:text w:multiLine="1"/>
               </w:sdtPr>
+              <w:sdtEndPr/>
               <w:sdtContent>
                 <w:tc>
                   <w:tcPr>
@@ -240,6 +241,7 @@
                 <w:dataBinding w:prefixMappings="xmlns:ns0='http://purl.org/dc/elements/1.1/' xmlns:ns1='http://schemas.openxmlformats.org/package/2006/metadata/core-properties' " w:xpath="/ns1:coreProperties[1]/ns0:title[1]" w:storeItemID="{6C3C8BC8-F283-45AE-878A-BAB7291924A1}"/>
                 <w:text w:multiLine="1"/>
               </w:sdtPr>
+              <w:sdtEndPr/>
               <w:sdtContent>
                 <w:tc>
                   <w:tcPr>
@@ -333,6 +335,7 @@
                 <w:dataBinding w:prefixMappings="xmlns:ns0='http://purl.org/dc/elements/1.1/' xmlns:ns1='http://schemas.openxmlformats.org/package/2006/metadata/core-properties' " w:xpath="/ns1:coreProperties[1]/ns1:category[1]" w:storeItemID="{6C3C8BC8-F283-45AE-878A-BAB7291924A1}"/>
                 <w:text w:multiLine="1"/>
               </w:sdtPr>
+              <w:sdtEndPr/>
               <w:sdtContent>
                 <w:tc>
                   <w:tcPr>
@@ -489,6 +492,7 @@
                 <w:dataBinding w:prefixMappings="xmlns:ns0='http://purl.org/dc/elements/1.1/' xmlns:ns1='http://schemas.openxmlformats.org/package/2006/metadata/core-properties' " w:xpath="/ns1:coreProperties[1]/ns0:description[1]" w:storeItemID="{6C3C8BC8-F283-45AE-878A-BAB7291924A1}"/>
                 <w:text w:multiLine="1"/>
               </w:sdtPr>
+              <w:sdtEndPr/>
               <w:sdtContent>
                 <w:tc>
                   <w:tcPr>
@@ -696,6 +700,7 @@
                   <w:listItem w:displayText="LVP, Language Centre - Waverley Campus" w:value="LVP, Language Centre - Waverley Campus"/>
                 </w:comboBox>
               </w:sdtPr>
+              <w:sdtEndPr/>
               <w:sdtContent>
                 <w:tc>
                   <w:tcPr>
@@ -774,6 +779,7 @@
                 <w:dataBinding w:prefixMappings="xmlns:ns0='http://schemas.openxmlformats.org/officeDocument/2006/extended-properties' " w:xpath="/ns0:Properties[1]/ns0:Manager[1]" w:storeItemID="{6668398D-A668-4E3E-A5EB-62B293D839F1}"/>
                 <w:text w:multiLine="1"/>
               </w:sdtPr>
+              <w:sdtEndPr/>
               <w:sdtContent>
                 <w:tc>
                   <w:tcPr>
@@ -910,6 +916,7 @@
             <w:dataBinding w:prefixMappings="xmlns:ns0='http://schemas.openxmlformats.org/officeDocument/2006/extended-properties' " w:xpath="/ns0:Properties[1]/ns0:Company[1]" w:storeItemID="{6668398D-A668-4E3E-A5EB-62B293D839F1}"/>
             <w:text w:multiLine="1"/>
           </w:sdtPr>
+          <w:sdtEndPr/>
           <w:sdtContent>
             <w:tc>
               <w:tcPr>
@@ -994,6 +1001,7 @@
             <w:dataBinding w:prefixMappings="xmlns:ns0='http://schemas.microsoft.com/office/2006/coverPageProps' " w:xpath="/ns0:CoverPageProperties[1]/ns0:CompanyAddress[1]" w:storeItemID="{55AF091B-3C7A-41E3-B477-F2FDAA23CFDA}"/>
             <w:text w:multiLine="1"/>
           </w:sdtPr>
+          <w:sdtEndPr/>
           <w:sdtContent>
             <w:tc>
               <w:tcPr>
@@ -1089,6 +1097,7 @@
               <w:calendar w:val="gregorian"/>
             </w:date>
           </w:sdtPr>
+          <w:sdtEndPr/>
           <w:sdtContent>
             <w:tc>
               <w:tcPr>
@@ -1167,6 +1176,7 @@
             <w:dataBinding w:prefixMappings="xmlns:ns0='http://schemas.microsoft.com/office/2006/coverPageProps' " w:xpath="/ns0:CoverPageProperties[1]/ns0:CompanyEmail[1]" w:storeItemID="{55AF091B-3C7A-41E3-B477-F2FDAA23CFDA}"/>
             <w:text w:multiLine="1"/>
           </w:sdtPr>
+          <w:sdtEndPr/>
           <w:sdtContent>
             <w:tc>
               <w:tcPr>
@@ -1254,6 +1264,7 @@
               <w:listItem w:displayText="Knowledge/Observation" w:value="Knowledge/Observation"/>
             </w:comboBox>
           </w:sdtPr>
+          <w:sdtEndPr/>
           <w:sdtContent>
             <w:tc>
               <w:tcPr>
@@ -1357,6 +1368,7 @@
                   <w14:uncheckedState w14:val="2610" w14:font="MS Gothic"/>
                 </w14:checkbox>
               </w:sdtPr>
+              <w:sdtEndPr/>
               <w:sdtContent>
                 <w:r>
                   <w:rPr>
@@ -1496,6 +1508,7 @@
                   <w14:uncheckedState w14:val="2610" w14:font="MS Gothic"/>
                 </w14:checkbox>
               </w:sdtPr>
+              <w:sdtEndPr/>
               <w:sdtContent>
                 <w:r>
                   <w:rPr>
@@ -1528,6 +1541,7 @@
                 <w:dataBinding w:prefixMappings="xmlns:ns0='CRS180' " w:xpath="/ns0:Fcrs180XMLNode[1]/ns0:OthRmk[1]" w:storeItemID="{AEAA7968-AA76-4AEA-864E-618A3CDCDA91}"/>
                 <w:text w:multiLine="1"/>
               </w:sdtPr>
+              <w:sdtEndPr/>
               <w:sdtContent>
                 <w:r>
                   <w:rPr>
@@ -1567,6 +1581,7 @@
         </w:placeholder>
         <w:group/>
       </w:sdtPr>
+      <w:sdtEndPr/>
       <w:sdtContent>
         <w:tbl>
           <w:tblPr>
@@ -1677,6 +1692,7 @@
                   <w:dataBinding w:prefixMappings="xmlns:ns0='http://purl.org/dc/elements/1.1/' xmlns:ns1='http://schemas.openxmlformats.org/package/2006/metadata/core-properties' " w:xpath="/ns1:coreProperties[1]/ns1:contentStatus[1]" w:storeItemID="{6C3C8BC8-F283-45AE-878A-BAB7291924A1}"/>
                   <w:text w:multiLine="1"/>
                 </w:sdtPr>
+                <w:sdtEndPr/>
                 <w:sdtContent>
                   <w:p>
                     <w:r>
@@ -1905,6 +1921,7 @@
                   <w:dataBinding w:prefixMappings="xmlns:ns0='http://schemas.microsoft.com/office/2006/coverPageProps' " w:xpath="/ns0:CoverPageProperties[1]/ns0:CompanyFax[1]" w:storeItemID="{55AF091B-3C7A-41E3-B477-F2FDAA23CFDA}"/>
                   <w:text w:multiLine="1"/>
                 </w:sdtPr>
+                <w:sdtEndPr/>
                 <w:sdtContent>
                   <w:p>
                     <w:pPr>
@@ -2168,6 +2185,7 @@
                   <w:dataBinding w:prefixMappings="xmlns:ns0='http://schemas.microsoft.com/office/2006/coverPageProps' " w:xpath="/ns0:CoverPageProperties[1]/ns0:CompanyPhone[1]" w:storeItemID="{55AF091B-3C7A-41E3-B477-F2FDAA23CFDA}"/>
                   <w:text w:multiLine="1"/>
                 </w:sdtPr>
+                <w:sdtEndPr/>
                 <w:sdtContent>
                   <w:p>
                     <w:pPr>
@@ -2216,7 +2234,46 @@
                         <w:szCs w:val="16"/>
                       </w:rPr>
                       <w:br/>
-                      <w:t>Xampp/Wamp Server</w:t>
+                    </w:r>
+                    <w:proofErr w:type="spellStart"/>
+                    <w:r>
+                      <w:rPr>
+                        <w:rFonts w:cs="Arial"/>
+                        <w:bCs/>
+                        <w:color w:val="000000" w:themeColor="text1"/>
+                        <w:szCs w:val="16"/>
+                      </w:rPr>
+                      <w:t>Xampp</w:t>
+                    </w:r>
+                    <w:proofErr w:type="spellEnd"/>
+                    <w:r>
+                      <w:rPr>
+                        <w:rFonts w:cs="Arial"/>
+                        <w:bCs/>
+                        <w:color w:val="000000" w:themeColor="text1"/>
+                        <w:szCs w:val="16"/>
+                      </w:rPr>
+                      <w:t>/</w:t>
+                    </w:r>
+                    <w:proofErr w:type="spellStart"/>
+                    <w:r>
+                      <w:rPr>
+                        <w:rFonts w:cs="Arial"/>
+                        <w:bCs/>
+                        <w:color w:val="000000" w:themeColor="text1"/>
+                        <w:szCs w:val="16"/>
+                      </w:rPr>
+                      <w:t>Wamp</w:t>
+                    </w:r>
+                    <w:proofErr w:type="spellEnd"/>
+                    <w:r>
+                      <w:rPr>
+                        <w:rFonts w:cs="Arial"/>
+                        <w:bCs/>
+                        <w:color w:val="000000" w:themeColor="text1"/>
+                        <w:szCs w:val="16"/>
+                      </w:rPr>
+                      <w:t xml:space="preserve"> Server</w:t>
                     </w:r>
                   </w:p>
                 </w:sdtContent>
@@ -2246,6 +2303,7 @@
                   <w:dataBinding w:prefixMappings="xmlns:ns0='http://purl.org/dc/elements/1.1/' xmlns:ns1='http://schemas.openxmlformats.org/package/2006/metadata/core-properties' " w:xpath="/ns1:coreProperties[1]/ns1:keywords[1]" w:storeItemID="{6C3C8BC8-F283-45AE-878A-BAB7291924A1}"/>
                   <w:text w:multiLine="1"/>
                 </w:sdtPr>
+                <w:sdtEndPr/>
                 <w:sdtContent>
                   <w:p>
                     <w:pPr>
@@ -2620,6 +2678,7 @@
                 <w:dataBinding w:prefixMappings="xmlns:ns0='http://purl.org/dc/elements/1.1/' xmlns:ns1='http://schemas.openxmlformats.org/package/2006/metadata/core-properties' " w:xpath="/ns1:coreProperties[1]/ns1:category[1]" w:storeItemID="{6C3C8BC8-F283-45AE-878A-BAB7291924A1}"/>
                 <w:text w:multiLine="1"/>
               </w:sdtPr>
+              <w:sdtEndPr/>
               <w:sdtContent>
                 <w:tc>
                   <w:tcPr>
@@ -2768,6 +2827,7 @@
                 <w:dataBinding w:prefixMappings="xmlns:ns0='http://purl.org/dc/elements/1.1/' xmlns:ns1='http://schemas.openxmlformats.org/package/2006/metadata/core-properties' " w:xpath="/ns1:coreProperties[1]/ns0:description[1]" w:storeItemID="{6C3C8BC8-F283-45AE-878A-BAB7291924A1}"/>
                 <w:text w:multiLine="1"/>
               </w:sdtPr>
+              <w:sdtEndPr/>
               <w:sdtContent>
                 <w:tc>
                   <w:tcPr>
@@ -2966,6 +3026,7 @@
           <w:docPartCategory w:val="_MGuide"/>
         </w:docPartList>
       </w:sdtPr>
+      <w:sdtEndPr/>
       <w:sdtContent>
         <w:p>
           <w:pPr>
@@ -3260,6 +3321,7 @@
                 </w:rPr>
                 <w:id w:val="-1555228878"/>
               </w:sdtPr>
+              <w:sdtEndPr/>
               <w:sdtContent>
                 <w:tc>
                   <w:tcPr>
@@ -3337,6 +3399,7 @@
                   <w14:uncheckedState w14:val="2610" w14:font="MS Gothic"/>
                 </w14:checkbox>
               </w:sdtPr>
+              <w:sdtEndPr/>
               <w:sdtContent>
                 <w:tc>
                   <w:tcPr>
@@ -3379,6 +3442,7 @@
                   <w14:uncheckedState w14:val="2610" w14:font="MS Gothic"/>
                 </w14:checkbox>
               </w:sdtPr>
+              <w:sdtEndPr/>
               <w:sdtContent>
                 <w:tc>
                   <w:tcPr>
@@ -3440,6 +3504,7 @@
                 </w:rPr>
                 <w:id w:val="1541314545"/>
               </w:sdtPr>
+              <w:sdtEndPr/>
               <w:sdtContent>
                 <w:tc>
                   <w:tcPr>
@@ -3500,6 +3565,7 @@
                   <w14:uncheckedState w14:val="2610" w14:font="MS Gothic"/>
                 </w14:checkbox>
               </w:sdtPr>
+              <w:sdtEndPr/>
               <w:sdtContent>
                 <w:tc>
                   <w:tcPr>
@@ -3545,6 +3611,7 @@
                   <w14:uncheckedState w14:val="2610" w14:font="MS Gothic"/>
                 </w14:checkbox>
               </w:sdtPr>
+              <w:sdtEndPr/>
               <w:sdtContent>
                 <w:tc>
                   <w:tcPr>
@@ -3619,6 +3686,7 @@
                 </w:rPr>
                 <w:id w:val="1983656395"/>
               </w:sdtPr>
+              <w:sdtEndPr/>
               <w:sdtContent>
                 <w:sdt>
                   <w:sdtPr>
@@ -3628,6 +3696,7 @@
                     </w:rPr>
                     <w:id w:val="-2078199833"/>
                   </w:sdtPr>
+                  <w:sdtEndPr/>
                   <w:sdtContent>
                     <w:tc>
                       <w:tcPr>
@@ -3696,6 +3765,7 @@
                   <w14:uncheckedState w14:val="2610" w14:font="MS Gothic"/>
                 </w14:checkbox>
               </w:sdtPr>
+              <w:sdtEndPr/>
               <w:sdtContent>
                 <w:tc>
                   <w:tcPr>
@@ -3743,6 +3813,7 @@
                   <w14:uncheckedState w14:val="2610" w14:font="MS Gothic"/>
                 </w14:checkbox>
               </w:sdtPr>
+              <w:sdtEndPr/>
               <w:sdtContent>
                 <w:tc>
                   <w:tcPr>
@@ -3821,6 +3892,7 @@
                 </w:rPr>
                 <w:id w:val="-1662836759"/>
               </w:sdtPr>
+              <w:sdtEndPr/>
               <w:sdtContent>
                 <w:tc>
                   <w:tcPr>
@@ -3886,6 +3958,7 @@
                   <w14:uncheckedState w14:val="2610" w14:font="MS Gothic"/>
                 </w14:checkbox>
               </w:sdtPr>
+              <w:sdtEndPr/>
               <w:sdtContent>
                 <w:tc>
                   <w:tcPr>
@@ -3933,6 +4006,7 @@
                   <w14:uncheckedState w14:val="2610" w14:font="MS Gothic"/>
                 </w14:checkbox>
               </w:sdtPr>
+              <w:sdtEndPr/>
               <w:sdtContent>
                 <w:tc>
                   <w:tcPr>
@@ -4011,6 +4085,7 @@
                 </w:rPr>
                 <w:id w:val="-458576948"/>
               </w:sdtPr>
+              <w:sdtEndPr/>
               <w:sdtContent>
                 <w:tc>
                   <w:tcPr>
@@ -4077,6 +4152,7 @@
                   <w14:uncheckedState w14:val="2610" w14:font="MS Gothic"/>
                 </w14:checkbox>
               </w:sdtPr>
+              <w:sdtEndPr/>
               <w:sdtContent>
                 <w:tc>
                   <w:tcPr>
@@ -4124,6 +4200,7 @@
                   <w14:uncheckedState w14:val="2610" w14:font="MS Gothic"/>
                 </w14:checkbox>
               </w:sdtPr>
+              <w:sdtEndPr/>
               <w:sdtContent>
                 <w:tc>
                   <w:tcPr>
@@ -4202,6 +4279,7 @@
                 </w:rPr>
                 <w:id w:val="-1117606103"/>
               </w:sdtPr>
+              <w:sdtEndPr/>
               <w:sdtContent>
                 <w:tc>
                   <w:tcPr>
@@ -4269,6 +4347,7 @@
                   <w14:uncheckedState w14:val="2610" w14:font="MS Gothic"/>
                 </w14:checkbox>
               </w:sdtPr>
+              <w:sdtEndPr/>
               <w:sdtContent>
                 <w:tc>
                   <w:tcPr>
@@ -4316,6 +4395,7 @@
                   <w14:uncheckedState w14:val="2610" w14:font="MS Gothic"/>
                 </w14:checkbox>
               </w:sdtPr>
+              <w:sdtEndPr/>
               <w:sdtContent>
                 <w:tc>
                   <w:tcPr>
@@ -4431,6 +4511,7 @@
                     </w:rPr>
                     <w:id w:val="-1262376665"/>
                   </w:sdtPr>
+                  <w:sdtEndPr/>
                   <w:sdtContent>
                     <w:r>
                       <w:rPr>
@@ -4632,6 +4713,7 @@
                   <w14:uncheckedState w14:val="2610" w14:font="MS Gothic"/>
                 </w14:checkbox>
               </w:sdtPr>
+              <w:sdtEndPr/>
               <w:sdtContent>
                 <w:tc>
                   <w:tcPr>
@@ -4671,6 +4753,7 @@
                   <w14:uncheckedState w14:val="2610" w14:font="MS Gothic"/>
                 </w14:checkbox>
               </w:sdtPr>
+              <w:sdtEndPr/>
               <w:sdtContent>
                 <w:tc>
                   <w:tcPr>
@@ -4748,6 +4831,7 @@
                 </w:rPr>
                 <w:id w:val="-1434127059"/>
               </w:sdtPr>
+              <w:sdtEndPr/>
               <w:sdtContent>
                 <w:tc>
                   <w:tcPr>
@@ -4787,6 +4871,7 @@
                   <w14:uncheckedState w14:val="2610" w14:font="MS Gothic"/>
                 </w14:checkbox>
               </w:sdtPr>
+              <w:sdtEndPr/>
               <w:sdtContent>
                 <w:tc>
                   <w:tcPr>
@@ -4826,6 +4911,7 @@
                   <w14:uncheckedState w14:val="2610" w14:font="MS Gothic"/>
                 </w14:checkbox>
               </w:sdtPr>
+              <w:sdtEndPr/>
               <w:sdtContent>
                 <w:tc>
                   <w:tcPr>
@@ -4939,6 +5025,7 @@
                   <w14:uncheckedState w14:val="2610" w14:font="MS Gothic"/>
                 </w14:checkbox>
               </w:sdtPr>
+              <w:sdtEndPr/>
               <w:sdtContent>
                 <w:tc>
                   <w:tcPr>
@@ -4978,6 +5065,7 @@
                   <w14:uncheckedState w14:val="2610" w14:font="MS Gothic"/>
                 </w14:checkbox>
               </w:sdtPr>
+              <w:sdtEndPr/>
               <w:sdtContent>
                 <w:tc>
                   <w:tcPr>
@@ -5151,6 +5239,7 @@
                   <w14:uncheckedState w14:val="2610" w14:font="MS Gothic"/>
                 </w14:checkbox>
               </w:sdtPr>
+              <w:sdtEndPr/>
               <w:sdtContent>
                 <w:tc>
                   <w:tcPr>
@@ -5190,6 +5279,7 @@
                   <w14:uncheckedState w14:val="2610" w14:font="MS Gothic"/>
                 </w14:checkbox>
               </w:sdtPr>
+              <w:sdtEndPr/>
               <w:sdtContent>
                 <w:tc>
                   <w:tcPr>
@@ -5294,6 +5384,7 @@
                   <w14:uncheckedState w14:val="2610" w14:font="MS Gothic"/>
                 </w14:checkbox>
               </w:sdtPr>
+              <w:sdtEndPr/>
               <w:sdtContent>
                 <w:tc>
                   <w:tcPr>
@@ -5333,6 +5424,7 @@
                   <w14:uncheckedState w14:val="2610" w14:font="MS Gothic"/>
                 </w14:checkbox>
               </w:sdtPr>
+              <w:sdtEndPr/>
               <w:sdtContent>
                 <w:tc>
                   <w:tcPr>
@@ -5437,6 +5529,7 @@
                   <w14:uncheckedState w14:val="2610" w14:font="MS Gothic"/>
                 </w14:checkbox>
               </w:sdtPr>
+              <w:sdtEndPr/>
               <w:sdtContent>
                 <w:tc>
                   <w:tcPr>
@@ -5476,6 +5569,7 @@
                   <w14:uncheckedState w14:val="2610" w14:font="MS Gothic"/>
                 </w14:checkbox>
               </w:sdtPr>
+              <w:sdtEndPr/>
               <w:sdtContent>
                 <w:tc>
                   <w:tcPr>
@@ -5580,6 +5674,7 @@
                   <w14:uncheckedState w14:val="2610" w14:font="MS Gothic"/>
                 </w14:checkbox>
               </w:sdtPr>
+              <w:sdtEndPr/>
               <w:sdtContent>
                 <w:tc>
                   <w:tcPr>
@@ -5619,6 +5714,7 @@
                   <w14:uncheckedState w14:val="2610" w14:font="MS Gothic"/>
                 </w14:checkbox>
               </w:sdtPr>
+              <w:sdtEndPr/>
               <w:sdtContent>
                 <w:tc>
                   <w:tcPr>
@@ -5723,6 +5819,7 @@
                   <w14:uncheckedState w14:val="2610" w14:font="MS Gothic"/>
                 </w14:checkbox>
               </w:sdtPr>
+              <w:sdtEndPr/>
               <w:sdtContent>
                 <w:tc>
                   <w:tcPr>
@@ -5762,6 +5859,7 @@
                   <w14:uncheckedState w14:val="2610" w14:font="MS Gothic"/>
                 </w14:checkbox>
               </w:sdtPr>
+              <w:sdtEndPr/>
               <w:sdtContent>
                 <w:tc>
                   <w:tcPr>
@@ -5866,6 +5964,7 @@
                   <w14:uncheckedState w14:val="2610" w14:font="MS Gothic"/>
                 </w14:checkbox>
               </w:sdtPr>
+              <w:sdtEndPr/>
               <w:sdtContent>
                 <w:tc>
                   <w:tcPr>
@@ -5905,6 +6004,7 @@
                   <w14:uncheckedState w14:val="2610" w14:font="MS Gothic"/>
                 </w14:checkbox>
               </w:sdtPr>
+              <w:sdtEndPr/>
               <w:sdtContent>
                 <w:tc>
                   <w:tcPr>
@@ -6009,6 +6109,7 @@
                   <w14:uncheckedState w14:val="2610" w14:font="MS Gothic"/>
                 </w14:checkbox>
               </w:sdtPr>
+              <w:sdtEndPr/>
               <w:sdtContent>
                 <w:tc>
                   <w:tcPr>
@@ -6048,6 +6149,7 @@
                   <w14:uncheckedState w14:val="2610" w14:font="MS Gothic"/>
                 </w14:checkbox>
               </w:sdtPr>
+              <w:sdtEndPr/>
               <w:sdtContent>
                 <w:tc>
                   <w:tcPr>
@@ -6142,6 +6244,7 @@
                   </w:rPr>
                   <w:id w:val="-1521848395"/>
                 </w:sdtPr>
+                <w:sdtEndPr/>
                 <w:sdtContent>
                   <w:p>
                     <w:pPr>
@@ -6246,6 +6349,7 @@
                   <w14:uncheckedState w14:val="2610" w14:font="MS Gothic"/>
                 </w14:checkbox>
               </w:sdtPr>
+              <w:sdtEndPr/>
               <w:sdtContent>
                 <w:tc>
                   <w:tcPr>
@@ -6284,6 +6388,7 @@
                   <w14:uncheckedState w14:val="2610" w14:font="MS Gothic"/>
                 </w14:checkbox>
               </w:sdtPr>
+              <w:sdtEndPr/>
               <w:sdtContent>
                 <w:tc>
                   <w:tcPr>
@@ -6391,6 +6496,7 @@
                   <w14:uncheckedState w14:val="2610" w14:font="MS Gothic"/>
                 </w14:checkbox>
               </w:sdtPr>
+              <w:sdtEndPr/>
               <w:sdtContent>
                 <w:tc>
                   <w:tcPr>
@@ -6429,6 +6535,7 @@
                   <w14:uncheckedState w14:val="2610" w14:font="MS Gothic"/>
                 </w14:checkbox>
               </w:sdtPr>
+              <w:sdtEndPr/>
               <w:sdtContent>
                 <w:tc>
                   <w:tcPr>
@@ -6559,6 +6666,7 @@
                   <w14:uncheckedState w14:val="2610" w14:font="MS Gothic"/>
                 </w14:checkbox>
               </w:sdtPr>
+              <w:sdtEndPr/>
               <w:sdtContent>
                 <w:tc>
                   <w:tcPr>
@@ -6597,6 +6705,7 @@
                   <w14:uncheckedState w14:val="2610" w14:font="MS Gothic"/>
                 </w14:checkbox>
               </w:sdtPr>
+              <w:sdtEndPr/>
               <w:sdtContent>
                 <w:tc>
                   <w:tcPr>
@@ -6735,6 +6844,7 @@
                   <w14:uncheckedState w14:val="2610" w14:font="MS Gothic"/>
                 </w14:checkbox>
               </w:sdtPr>
+              <w:sdtEndPr/>
               <w:sdtContent>
                 <w:tc>
                   <w:tcPr>
@@ -6773,6 +6883,7 @@
                   <w14:uncheckedState w14:val="2610" w14:font="MS Gothic"/>
                 </w14:checkbox>
               </w:sdtPr>
+              <w:sdtEndPr/>
               <w:sdtContent>
                 <w:tc>
                   <w:tcPr>
@@ -6931,6 +7042,7 @@
                   <w14:uncheckedState w14:val="2610" w14:font="MS Gothic"/>
                 </w14:checkbox>
               </w:sdtPr>
+              <w:sdtEndPr/>
               <w:sdtContent>
                 <w:tc>
                   <w:tcPr>
@@ -6969,6 +7081,7 @@
                   <w14:uncheckedState w14:val="2610" w14:font="MS Gothic"/>
                 </w14:checkbox>
               </w:sdtPr>
+              <w:sdtEndPr/>
               <w:sdtContent>
                 <w:tc>
                   <w:tcPr>
@@ -7049,6 +7162,7 @@
                   </w:rPr>
                   <w:id w:val="-1691297791"/>
                 </w:sdtPr>
+                <w:sdtEndPr/>
                 <w:sdtContent>
                   <w:p>
                     <w:pPr>
@@ -7091,6 +7205,7 @@
                   <w14:uncheckedState w14:val="2610" w14:font="MS Gothic"/>
                 </w14:checkbox>
               </w:sdtPr>
+              <w:sdtEndPr/>
               <w:sdtContent>
                 <w:tc>
                   <w:tcPr>
@@ -7129,6 +7244,7 @@
                   <w14:uncheckedState w14:val="2610" w14:font="MS Gothic"/>
                 </w14:checkbox>
               </w:sdtPr>
+              <w:sdtEndPr/>
               <w:sdtContent>
                 <w:tc>
                   <w:tcPr>
@@ -7239,6 +7355,7 @@
                   <w14:uncheckedState w14:val="2610" w14:font="MS Gothic"/>
                 </w14:checkbox>
               </w:sdtPr>
+              <w:sdtEndPr/>
               <w:sdtContent>
                 <w:tc>
                   <w:tcPr>
@@ -7277,6 +7394,7 @@
                   <w14:uncheckedState w14:val="2610" w14:font="MS Gothic"/>
                 </w14:checkbox>
               </w:sdtPr>
+              <w:sdtEndPr/>
               <w:sdtContent>
                 <w:tc>
                   <w:tcPr>
@@ -7387,6 +7505,7 @@
                   <w14:uncheckedState w14:val="2610" w14:font="MS Gothic"/>
                 </w14:checkbox>
               </w:sdtPr>
+              <w:sdtEndPr/>
               <w:sdtContent>
                 <w:tc>
                   <w:tcPr>
@@ -7425,6 +7544,7 @@
                   <w14:uncheckedState w14:val="2610" w14:font="MS Gothic"/>
                 </w14:checkbox>
               </w:sdtPr>
+              <w:sdtEndPr/>
               <w:sdtContent>
                 <w:tc>
                   <w:tcPr>
@@ -7565,6 +7685,7 @@
                   <w14:uncheckedState w14:val="2610" w14:font="MS Gothic"/>
                 </w14:checkbox>
               </w:sdtPr>
+              <w:sdtEndPr/>
               <w:sdtContent>
                 <w:tc>
                   <w:tcPr>
@@ -7603,6 +7724,7 @@
                   <w14:uncheckedState w14:val="2610" w14:font="MS Gothic"/>
                 </w14:checkbox>
               </w:sdtPr>
+              <w:sdtEndPr/>
               <w:sdtContent>
                 <w:tc>
                   <w:tcPr>
@@ -7730,6 +7852,7 @@
                   <w14:uncheckedState w14:val="2610" w14:font="MS Gothic"/>
                 </w14:checkbox>
               </w:sdtPr>
+              <w:sdtEndPr/>
               <w:sdtContent>
                 <w:tc>
                   <w:tcPr>
@@ -7768,6 +7891,7 @@
                   <w14:uncheckedState w14:val="2610" w14:font="MS Gothic"/>
                 </w14:checkbox>
               </w:sdtPr>
+              <w:sdtEndPr/>
               <w:sdtContent>
                 <w:tc>
                   <w:tcPr>
@@ -7879,6 +8003,7 @@
                   <w14:uncheckedState w14:val="2610" w14:font="MS Gothic"/>
                 </w14:checkbox>
               </w:sdtPr>
+              <w:sdtEndPr/>
               <w:sdtContent>
                 <w:tc>
                   <w:tcPr>
@@ -7917,6 +8042,7 @@
                   <w14:uncheckedState w14:val="2610" w14:font="MS Gothic"/>
                 </w14:checkbox>
               </w:sdtPr>
+              <w:sdtEndPr/>
               <w:sdtContent>
                 <w:tc>
                   <w:tcPr>
@@ -8019,6 +8145,7 @@
                   <w14:uncheckedState w14:val="2610" w14:font="MS Gothic"/>
                 </w14:checkbox>
               </w:sdtPr>
+              <w:sdtEndPr/>
               <w:sdtContent>
                 <w:tc>
                   <w:tcPr>
@@ -8057,6 +8184,7 @@
                   <w14:uncheckedState w14:val="2610" w14:font="MS Gothic"/>
                 </w14:checkbox>
               </w:sdtPr>
+              <w:sdtEndPr/>
               <w:sdtContent>
                 <w:tc>
                   <w:tcPr>
@@ -8175,6 +8303,7 @@
                   <w14:uncheckedState w14:val="2610" w14:font="MS Gothic"/>
                 </w14:checkbox>
               </w:sdtPr>
+              <w:sdtEndPr/>
               <w:sdtContent>
                 <w:tc>
                   <w:tcPr>
@@ -8213,6 +8342,7 @@
                   <w14:uncheckedState w14:val="2610" w14:font="MS Gothic"/>
                 </w14:checkbox>
               </w:sdtPr>
+              <w:sdtEndPr/>
               <w:sdtContent>
                 <w:tc>
                   <w:tcPr>
@@ -8316,6 +8446,7 @@
                   </w:rPr>
                   <w:id w:val="1459229101"/>
                 </w:sdtPr>
+                <w:sdtEndPr/>
                 <w:sdtContent>
                   <w:p>
                     <w:pPr>
@@ -8394,6 +8525,7 @@
                 </w:rPr>
                 <w:id w:val="1836190914"/>
               </w:sdtPr>
+              <w:sdtEndPr/>
               <w:sdtContent>
                 <w:tc>
                   <w:tcPr>
@@ -8448,6 +8580,7 @@
                   <w14:uncheckedState w14:val="2610" w14:font="MS Gothic"/>
                 </w14:checkbox>
               </w:sdtPr>
+              <w:sdtEndPr/>
               <w:sdtContent>
                 <w:tc>
                   <w:tcPr>
@@ -8489,6 +8622,7 @@
                   <w14:uncheckedState w14:val="2610" w14:font="MS Gothic"/>
                 </w14:checkbox>
               </w:sdtPr>
+              <w:sdtEndPr/>
               <w:sdtContent>
                 <w:tc>
                   <w:tcPr>
@@ -8568,6 +8702,7 @@
                 </w:rPr>
                 <w:id w:val="-1188133623"/>
               </w:sdtPr>
+              <w:sdtEndPr/>
               <w:sdtContent>
                 <w:sdt>
                   <w:sdtPr>
@@ -8577,6 +8712,7 @@
                     </w:rPr>
                     <w:id w:val="440575579"/>
                   </w:sdtPr>
+                  <w:sdtEndPr/>
                   <w:sdtContent>
                     <w:tc>
                       <w:tcPr>
@@ -8616,6 +8752,7 @@
                   <w14:uncheckedState w14:val="2610" w14:font="MS Gothic"/>
                 </w14:checkbox>
               </w:sdtPr>
+              <w:sdtEndPr/>
               <w:sdtContent>
                 <w:tc>
                   <w:tcPr>
@@ -8655,6 +8792,7 @@
                   <w14:uncheckedState w14:val="2610" w14:font="MS Gothic"/>
                 </w14:checkbox>
               </w:sdtPr>
+              <w:sdtEndPr/>
               <w:sdtContent>
                 <w:tc>
                   <w:tcPr>
@@ -8777,6 +8915,7 @@
                   <w14:uncheckedState w14:val="2610" w14:font="MS Gothic"/>
                 </w14:checkbox>
               </w:sdtPr>
+              <w:sdtEndPr/>
               <w:sdtContent>
                 <w:tc>
                   <w:tcPr>
@@ -8816,6 +8955,7 @@
                   <w14:uncheckedState w14:val="2610" w14:font="MS Gothic"/>
                 </w14:checkbox>
               </w:sdtPr>
+              <w:sdtEndPr/>
               <w:sdtContent>
                 <w:tc>
                   <w:tcPr>
@@ -8953,6 +9093,7 @@
                   <w14:uncheckedState w14:val="2610" w14:font="MS Gothic"/>
                 </w14:checkbox>
               </w:sdtPr>
+              <w:sdtEndPr/>
               <w:sdtContent>
                 <w:tc>
                   <w:tcPr>
@@ -8992,6 +9133,7 @@
                   <w14:uncheckedState w14:val="2610" w14:font="MS Gothic"/>
                 </w14:checkbox>
               </w:sdtPr>
+              <w:sdtEndPr/>
               <w:sdtContent>
                 <w:tc>
                   <w:tcPr>
@@ -9086,6 +9228,7 @@
                   </w:rPr>
                   <w:id w:val="-1708323717"/>
                 </w:sdtPr>
+                <w:sdtEndPr/>
                 <w:sdtContent>
                   <w:p>
                     <w:pPr>
@@ -9162,6 +9305,7 @@
                 </w:rPr>
                 <w:id w:val="427248016"/>
               </w:sdtPr>
+              <w:sdtEndPr/>
               <w:sdtContent>
                 <w:tc>
                   <w:tcPr>
@@ -9217,6 +9361,7 @@
                   <w14:uncheckedState w14:val="2610" w14:font="MS Gothic"/>
                 </w14:checkbox>
               </w:sdtPr>
+              <w:sdtEndPr/>
               <w:sdtContent>
                 <w:tc>
                   <w:tcPr>
@@ -9255,6 +9400,7 @@
                   <w14:uncheckedState w14:val="2610" w14:font="MS Gothic"/>
                 </w14:checkbox>
               </w:sdtPr>
+              <w:sdtEndPr/>
               <w:sdtContent>
                 <w:tc>
                   <w:tcPr>
@@ -9356,6 +9502,7 @@
                   <w14:uncheckedState w14:val="2610" w14:font="MS Gothic"/>
                 </w14:checkbox>
               </w:sdtPr>
+              <w:sdtEndPr/>
               <w:sdtContent>
                 <w:tc>
                   <w:tcPr>
@@ -9394,6 +9541,7 @@
                   <w14:uncheckedState w14:val="2610" w14:font="MS Gothic"/>
                 </w14:checkbox>
               </w:sdtPr>
+              <w:sdtEndPr/>
               <w:sdtContent>
                 <w:tc>
                   <w:tcPr>
@@ -9495,6 +9643,7 @@
                   <w14:uncheckedState w14:val="2610" w14:font="MS Gothic"/>
                 </w14:checkbox>
               </w:sdtPr>
+              <w:sdtEndPr/>
               <w:sdtContent>
                 <w:tc>
                   <w:tcPr>
@@ -9533,6 +9682,7 @@
                   <w14:uncheckedState w14:val="2610" w14:font="MS Gothic"/>
                 </w14:checkbox>
               </w:sdtPr>
+              <w:sdtEndPr/>
               <w:sdtContent>
                 <w:tc>
                   <w:tcPr>
@@ -9633,6 +9783,7 @@
                   <w14:uncheckedState w14:val="2610" w14:font="MS Gothic"/>
                 </w14:checkbox>
               </w:sdtPr>
+              <w:sdtEndPr/>
               <w:sdtContent>
                 <w:tc>
                   <w:tcPr>
@@ -9671,6 +9822,7 @@
                   <w14:uncheckedState w14:val="2610" w14:font="MS Gothic"/>
                 </w14:checkbox>
               </w:sdtPr>
+              <w:sdtEndPr/>
               <w:sdtContent>
                 <w:tc>
                   <w:tcPr>
@@ -9780,6 +9932,7 @@
                   <w14:uncheckedState w14:val="2610" w14:font="MS Gothic"/>
                 </w14:checkbox>
               </w:sdtPr>
+              <w:sdtEndPr/>
               <w:sdtContent>
                 <w:tc>
                   <w:tcPr>
@@ -9818,6 +9971,7 @@
                   <w14:uncheckedState w14:val="2610" w14:font="MS Gothic"/>
                 </w14:checkbox>
               </w:sdtPr>
+              <w:sdtEndPr/>
               <w:sdtContent>
                 <w:tc>
                   <w:tcPr>
@@ -9901,6 +10055,7 @@
                   </w:rPr>
                   <w:id w:val="1258953145"/>
                 </w:sdtPr>
+                <w:sdtEndPr/>
                 <w:sdtContent>
                   <w:p>
                     <w:pPr>
@@ -9977,6 +10132,7 @@
                 </w:rPr>
                 <w:id w:val="596068755"/>
               </w:sdtPr>
+              <w:sdtEndPr/>
               <w:sdtContent>
                 <w:tc>
                   <w:tcPr>
@@ -10016,6 +10172,7 @@
                   <w14:uncheckedState w14:val="2610" w14:font="MS Gothic"/>
                 </w14:checkbox>
               </w:sdtPr>
+              <w:sdtEndPr/>
               <w:sdtContent>
                 <w:tc>
                   <w:tcPr>
@@ -10054,6 +10211,7 @@
                   <w14:uncheckedState w14:val="2610" w14:font="MS Gothic"/>
                 </w14:checkbox>
               </w:sdtPr>
+              <w:sdtEndPr/>
               <w:sdtContent>
                 <w:tc>
                   <w:tcPr>
@@ -10136,6 +10294,7 @@
                 </w:rPr>
                 <w:id w:val="-1387247237"/>
               </w:sdtPr>
+              <w:sdtEndPr/>
               <w:sdtContent>
                 <w:tc>
                   <w:tcPr>
@@ -10175,6 +10334,7 @@
                   <w14:uncheckedState w14:val="2610" w14:font="MS Gothic"/>
                 </w14:checkbox>
               </w:sdtPr>
+              <w:sdtEndPr/>
               <w:sdtContent>
                 <w:tc>
                   <w:tcPr>
@@ -10214,6 +10374,7 @@
                   <w14:uncheckedState w14:val="2610" w14:font="MS Gothic"/>
                 </w14:checkbox>
               </w:sdtPr>
+              <w:sdtEndPr/>
               <w:sdtContent>
                 <w:tc>
                   <w:tcPr>
@@ -10299,6 +10460,7 @@
                 </w:rPr>
                 <w:id w:val="-388035230"/>
               </w:sdtPr>
+              <w:sdtEndPr/>
               <w:sdtContent>
                 <w:tc>
                   <w:tcPr>
@@ -10339,6 +10501,7 @@
                   <w14:uncheckedState w14:val="2610" w14:font="MS Gothic"/>
                 </w14:checkbox>
               </w:sdtPr>
+              <w:sdtEndPr/>
               <w:sdtContent>
                 <w:tc>
                   <w:tcPr>
@@ -10378,6 +10541,7 @@
                   <w14:uncheckedState w14:val="2610" w14:font="MS Gothic"/>
                 </w14:checkbox>
               </w:sdtPr>
+              <w:sdtEndPr/>
               <w:sdtContent>
                 <w:tc>
                   <w:tcPr>
@@ -10663,6 +10827,7 @@
                   <w14:uncheckedState w14:val="2610" w14:font="MS Gothic"/>
                 </w14:checkbox>
               </w:sdtPr>
+              <w:sdtEndPr/>
               <w:sdtContent>
                 <w:r>
                   <w:rPr>
@@ -10713,6 +10878,7 @@
                   <w14:uncheckedState w14:val="2610" w14:font="MS Gothic"/>
                 </w14:checkbox>
               </w:sdtPr>
+              <w:sdtEndPr/>
               <w:sdtContent>
                 <w:r>
                   <w:rPr>
@@ -10869,6 +11035,7 @@
                   <w14:uncheckedState w14:val="2610" w14:font="MS Gothic"/>
                 </w14:checkbox>
               </w:sdtPr>
+              <w:sdtEndPr/>
               <w:sdtContent>
                 <w:r>
                   <w:rPr>
@@ -10926,6 +11093,7 @@
                   <w14:uncheckedState w14:val="2610" w14:font="MS Gothic"/>
                 </w14:checkbox>
               </w:sdtPr>
+              <w:sdtEndPr/>
               <w:sdtContent>
                 <w:r>
                   <w:rPr>
@@ -11053,6 +11221,7 @@
                 <w:szCs w:val="20"/>
               </w:rPr>
             </w:pPr>
+            <w:proofErr w:type="spellStart"/>
             <w:r>
               <w:rPr>
                 <w:rFonts w:cs="Arial"/>
@@ -11060,8 +11229,29 @@
                 <w:color w:val="000000" w:themeColor="text1"/>
                 <w:szCs w:val="20"/>
               </w:rPr>
-              <w:t>Sruthy Korembith</w:t>
-            </w:r>
+              <w:t>Sruthy</w:t>
+            </w:r>
+            <w:proofErr w:type="spellEnd"/>
+            <w:r>
+              <w:rPr>
+                <w:rFonts w:cs="Arial"/>
+                <w:bCs/>
+                <w:color w:val="000000" w:themeColor="text1"/>
+                <w:szCs w:val="20"/>
+              </w:rPr>
+              <w:t xml:space="preserve"> </w:t>
+            </w:r>
+            <w:proofErr w:type="spellStart"/>
+            <w:r>
+              <w:rPr>
+                <w:rFonts w:cs="Arial"/>
+                <w:bCs/>
+                <w:color w:val="000000" w:themeColor="text1"/>
+                <w:szCs w:val="20"/>
+              </w:rPr>
+              <w:t>Korembith</w:t>
+            </w:r>
+            <w:proofErr w:type="spellEnd"/>
           </w:p>
         </w:tc>
       </w:tr>
@@ -11332,6 +11522,7 @@
       <w:sdtPr>
         <w:id w:val="-281261266"/>
       </w:sdtPr>
+      <w:sdtEndPr/>
       <w:sdtContent>
         <w:p>
           <w:pPr>
@@ -11391,6 +11582,7 @@
           </w:placeholder>
           <w:group/>
         </w:sdtPr>
+        <w:sdtEndPr/>
         <w:sdtContent>
           <w:tr>
             <w:trPr>
@@ -11460,6 +11652,7 @@
                 <w:dataBinding w:prefixMappings="xmlns:ns0='http://purl.org/dc/elements/1.1/' xmlns:ns1='http://schemas.openxmlformats.org/package/2006/metadata/core-properties' " w:xpath="/ns1:coreProperties[1]/ns1:category[1]" w:storeItemID="{6C3C8BC8-F283-45AE-878A-BAB7291924A1}"/>
                 <w:text w:multiLine="1"/>
               </w:sdtPr>
+              <w:sdtEndPr/>
               <w:sdtContent>
                 <w:tc>
                   <w:tcPr>
@@ -11611,6 +11804,7 @@
                 <w:dataBinding w:prefixMappings="xmlns:ns0='http://purl.org/dc/elements/1.1/' xmlns:ns1='http://schemas.openxmlformats.org/package/2006/metadata/core-properties' " w:xpath="/ns1:coreProperties[1]/ns0:description[1]" w:storeItemID="{6C3C8BC8-F283-45AE-878A-BAB7291924A1}"/>
                 <w:text w:multiLine="1"/>
               </w:sdtPr>
+              <w:sdtEndPr/>
               <w:sdtContent>
                 <w:tc>
                   <w:tcPr>
@@ -12724,6 +12918,7 @@
                 </w:rPr>
                 <w:id w:val="2086718970"/>
               </w:sdtPr>
+              <w:sdtEndPr/>
               <w:sdtContent>
                 <w:r>
                   <w:rPr>
@@ -13100,6 +13295,7 @@
           <w:sdtPr>
             <w:id w:val="1794250960"/>
           </w:sdtPr>
+          <w:sdtEndPr/>
           <w:sdtContent>
             <w:tc>
               <w:tcPr>
@@ -13287,6 +13483,7 @@
           <w:sdtPr>
             <w:id w:val="587968637"/>
           </w:sdtPr>
+          <w:sdtEndPr/>
           <w:sdtContent>
             <w:tc>
               <w:tcPr>
@@ -13793,7 +13990,25 @@
                 <w:color w:val="7F7F7F" w:themeColor="text1" w:themeTint="80"/>
                 <w:szCs w:val="20"/>
               </w:rPr>
-              <w:t>Web host yes, no? Hosts – what host do you require, budget for web host, what plan, Domain name, yes no? more then one domain name, any sub domains?</w:t>
+              <w:t xml:space="preserve">Web host yes, no? Hosts – what host do you require, budget for web host, what plan, Domain name, yes no? more </w:t>
+            </w:r>
+            <w:proofErr w:type="spellStart"/>
+            <w:r>
+              <w:rPr>
+                <w:i/>
+                <w:color w:val="7F7F7F" w:themeColor="text1" w:themeTint="80"/>
+                <w:szCs w:val="20"/>
+              </w:rPr>
+              <w:t>then</w:t>
+            </w:r>
+            <w:proofErr w:type="spellEnd"/>
+            <w:r>
+              <w:rPr>
+                <w:i/>
+                <w:color w:val="7F7F7F" w:themeColor="text1" w:themeTint="80"/>
+                <w:szCs w:val="20"/>
+              </w:rPr>
+              <w:t xml:space="preserve"> one domain name, any sub domains?</w:t>
             </w:r>
           </w:p>
           <w:p>
@@ -14799,8 +15014,18 @@
                 <w:color w:val="7F7F7F" w:themeColor="text1" w:themeTint="80"/>
                 <w:szCs w:val="20"/>
               </w:rPr>
-              <w:t>.png</w:t>
-            </w:r>
+              <w:t>.</w:t>
+            </w:r>
+            <w:proofErr w:type="spellStart"/>
+            <w:r>
+              <w:rPr>
+                <w:i/>
+                <w:color w:val="7F7F7F" w:themeColor="text1" w:themeTint="80"/>
+                <w:szCs w:val="20"/>
+              </w:rPr>
+              <w:t>png</w:t>
+            </w:r>
+            <w:proofErr w:type="spellEnd"/>
             <w:r>
               <w:rPr>
                 <w:i/>
@@ -15205,6 +15430,7 @@
                   <w14:uncheckedState w14:val="2610" w14:font="MS Gothic"/>
                 </w14:checkbox>
               </w:sdtPr>
+              <w:sdtEndPr/>
               <w:sdtContent>
                 <w:r>
                   <w:rPr>
@@ -15248,6 +15474,7 @@
                   <w14:uncheckedState w14:val="2610" w14:font="MS Gothic"/>
                 </w14:checkbox>
               </w:sdtPr>
+              <w:sdtEndPr/>
               <w:sdtContent>
                 <w:r>
                   <w:rPr>
@@ -15327,6 +15554,7 @@
                   <w14:uncheckedState w14:val="2610" w14:font="MS Gothic"/>
                 </w14:checkbox>
               </w:sdtPr>
+              <w:sdtEndPr/>
               <w:sdtContent>
                 <w:r>
                   <w:rPr>
@@ -15370,6 +15598,7 @@
                   <w14:uncheckedState w14:val="2610" w14:font="MS Gothic"/>
                 </w14:checkbox>
               </w:sdtPr>
+              <w:sdtEndPr/>
               <w:sdtContent>
                 <w:r>
                   <w:rPr>
@@ -15449,6 +15678,7 @@
                   <w14:uncheckedState w14:val="2610" w14:font="MS Gothic"/>
                 </w14:checkbox>
               </w:sdtPr>
+              <w:sdtEndPr/>
               <w:sdtContent>
                 <w:r>
                   <w:rPr>
@@ -15492,6 +15722,7 @@
                   <w14:uncheckedState w14:val="2610" w14:font="MS Gothic"/>
                 </w14:checkbox>
               </w:sdtPr>
+              <w:sdtEndPr/>
               <w:sdtContent>
                 <w:r>
                   <w:rPr>
@@ -15573,6 +15804,7 @@
                   <w14:uncheckedState w14:val="2610" w14:font="MS Gothic"/>
                 </w14:checkbox>
               </w:sdtPr>
+              <w:sdtEndPr/>
               <w:sdtContent>
                 <w:r>
                   <w:rPr>
@@ -15616,6 +15848,7 @@
                   <w14:uncheckedState w14:val="2610" w14:font="MS Gothic"/>
                 </w14:checkbox>
               </w:sdtPr>
+              <w:sdtEndPr/>
               <w:sdtContent>
                 <w:r>
                   <w:rPr>
@@ -15696,6 +15929,7 @@
                   <w14:uncheckedState w14:val="2610" w14:font="MS Gothic"/>
                 </w14:checkbox>
               </w:sdtPr>
+              <w:sdtEndPr/>
               <w:sdtContent>
                 <w:r>
                   <w:rPr>
@@ -15739,6 +15973,7 @@
                   <w14:uncheckedState w14:val="2610" w14:font="MS Gothic"/>
                 </w14:checkbox>
               </w:sdtPr>
+              <w:sdtEndPr/>
               <w:sdtContent>
                 <w:r>
                   <w:rPr>
@@ -15801,14 +16036,34 @@
                 <w:sz w:val="20"/>
               </w:rPr>
             </w:pPr>
+            <w:proofErr w:type="spellStart"/>
             <w:r>
               <w:rPr>
                 <w:i/>
                 <w:color w:val="7F7F7F" w:themeColor="text1" w:themeTint="80"/>
                 <w:sz w:val="20"/>
               </w:rPr>
-              <w:t>Sruthy Korembith</w:t>
-            </w:r>
+              <w:t>Sruthy</w:t>
+            </w:r>
+            <w:proofErr w:type="spellEnd"/>
+            <w:r>
+              <w:rPr>
+                <w:i/>
+                <w:color w:val="7F7F7F" w:themeColor="text1" w:themeTint="80"/>
+                <w:sz w:val="20"/>
+              </w:rPr>
+              <w:t xml:space="preserve"> </w:t>
+            </w:r>
+            <w:proofErr w:type="spellStart"/>
+            <w:r>
+              <w:rPr>
+                <w:i/>
+                <w:color w:val="7F7F7F" w:themeColor="text1" w:themeTint="80"/>
+                <w:sz w:val="20"/>
+              </w:rPr>
+              <w:t>Korembith</w:t>
+            </w:r>
+            <w:proofErr w:type="spellEnd"/>
           </w:p>
         </w:tc>
         <w:tc>
@@ -15963,6 +16218,7 @@
               </w:rPr>
               <w:id w:val="-1843158632"/>
             </w:sdtPr>
+            <w:sdtEndPr/>
             <w:sdtContent>
               <w:p>
                 <w:pPr>
@@ -16007,6 +16263,7 @@
                       </w:rPr>
                       <w:id w:val="1483578018"/>
                     </w:sdtPr>
+                    <w:sdtEndPr/>
                     <w:sdtContent>
                       <w:p>
                         <w:pPr>
@@ -16517,6 +16774,7 @@
             </w:rPr>
             <w:id w:val="-658615078"/>
           </w:sdtPr>
+          <w:sdtEndPr/>
           <w:sdtContent>
             <w:tc>
               <w:tcPr>
@@ -16787,6 +17045,7 @@
               </w:rPr>
               <w:id w:val="-1970893964"/>
             </w:sdtPr>
+            <w:sdtEndPr/>
             <w:sdtContent>
               <w:p>
                 <w:pPr>
@@ -17776,6 +18035,7 @@
             </w:rPr>
             <w:id w:val="-1795049649"/>
           </w:sdtPr>
+          <w:sdtEndPr/>
           <w:sdtContent>
             <w:tc>
               <w:tcPr>
@@ -17893,6 +18153,7 @@
             </w:rPr>
             <w:id w:val="-1208955018"/>
           </w:sdtPr>
+          <w:sdtEndPr/>
           <w:sdtContent>
             <w:sdt>
               <w:sdtPr>
@@ -17903,6 +18164,7 @@
                 </w:rPr>
                 <w:id w:val="1543167453"/>
               </w:sdtPr>
+              <w:sdtEndPr/>
               <w:sdtContent>
                 <w:tc>
                   <w:tcPr>
@@ -17997,6 +18259,7 @@
             </w:rPr>
             <w:id w:val="-772706761"/>
           </w:sdtPr>
+          <w:sdtEndPr/>
           <w:sdtContent>
             <w:tc>
               <w:tcPr>
@@ -18235,6 +18498,7 @@
                 </w:rPr>
                 <w:id w:val="-165026444"/>
               </w:sdtPr>
+              <w:sdtEndPr/>
               <w:sdtContent>
                 <w:r>
                   <w:rPr>
@@ -18302,6 +18566,7 @@
             </w:rPr>
             <w:id w:val="-1019620642"/>
           </w:sdtPr>
+          <w:sdtEndPr/>
           <w:sdtContent>
             <w:tc>
               <w:tcPr>
@@ -18494,16 +18759,8 @@
                 <w:szCs w:val="20"/>
               </w:rPr>
             </w:pPr>
-            <w:r>
-              <w:rPr>
-                <w:rFonts w:ascii="Arial" w:hAnsi="Arial" w:cs="Arial"/>
-                <w:i/>
-                <w:color w:val="7F7F7F" w:themeColor="text1" w:themeTint="80"/>
-                <w:sz w:val="20"/>
-                <w:szCs w:val="20"/>
-              </w:rPr>
-              <w:t>Provide screen shots of the website in different platforms (such as desktop, tablet and phone)</w:t>
-            </w:r>
+            <w:bookmarkStart w:id="0" w:name="_GoBack"/>
+            <w:bookmarkEnd w:id="0"/>
           </w:p>
         </w:tc>
       </w:tr>
@@ -18755,6 +19012,7 @@
               </w:rPr>
               <w:id w:val="-1933812730"/>
             </w:sdtPr>
+            <w:sdtEndPr/>
             <w:sdtContent>
               <w:sdt>
                 <w:sdtPr>
@@ -18766,6 +19024,7 @@
                   </w:rPr>
                   <w:id w:val="-1654048840"/>
                 </w:sdtPr>
+                <w:sdtEndPr/>
                 <w:sdtContent>
                   <w:sdt>
                     <w:sdtPr>
@@ -18777,6 +19036,7 @@
                       </w:rPr>
                       <w:id w:val="-302011856"/>
                     </w:sdtPr>
+                    <w:sdtEndPr/>
                     <w:sdtContent>
                       <w:sdt>
                         <w:sdtPr>
@@ -18788,6 +19048,7 @@
                           </w:rPr>
                           <w:id w:val="1498922372"/>
                         </w:sdtPr>
+                        <w:sdtEndPr/>
                         <w:sdtContent>
                           <w:p>
                             <w:pPr>
@@ -18858,6 +19119,7 @@
             </w:rPr>
             <w:id w:val="867030740"/>
           </w:sdtPr>
+          <w:sdtEndPr/>
           <w:sdtContent>
             <w:tc>
               <w:tcPr>
@@ -18962,6 +19224,7 @@
             </w:rPr>
             <w:id w:val="-647512049"/>
           </w:sdtPr>
+          <w:sdtEndPr/>
           <w:sdtContent>
             <w:tc>
               <w:tcPr>
@@ -19103,6 +19366,7 @@
             </w:rPr>
             <w:id w:val="1540013511"/>
           </w:sdtPr>
+          <w:sdtEndPr/>
           <w:sdtContent>
             <w:tc>
               <w:tcPr>
@@ -19178,6 +19442,7 @@
             </w:rPr>
             <w:id w:val="-486478575"/>
           </w:sdtPr>
+          <w:sdtEndPr/>
           <w:sdtContent>
             <w:tc>
               <w:tcPr>
@@ -19395,6 +19660,7 @@
               </w:rPr>
               <w:t xml:space="preserve">Provide a brief introduction of the </w:t>
             </w:r>
+            <w:proofErr w:type="spellStart"/>
             <w:r>
               <w:rPr>
                 <w:rFonts w:ascii="Arial" w:hAnsi="Arial" w:cs="Arial"/>
@@ -19411,6 +19677,7 @@
               </w:rPr>
               <w:t>ation</w:t>
             </w:r>
+            <w:proofErr w:type="spellEnd"/>
           </w:p>
         </w:tc>
         <w:tc>
@@ -19476,6 +19743,7 @@
               </w:rPr>
               <w:t xml:space="preserve">Key points about the </w:t>
             </w:r>
+            <w:proofErr w:type="spellStart"/>
             <w:r>
               <w:rPr>
                 <w:rFonts w:ascii="Arial" w:hAnsi="Arial" w:cs="Arial"/>
@@ -19494,6 +19762,7 @@
               </w:rPr>
               <w:t>ation</w:t>
             </w:r>
+            <w:proofErr w:type="spellEnd"/>
             <w:r>
               <w:rPr>
                 <w:rFonts w:ascii="Arial" w:hAnsi="Arial" w:cs="Arial"/>
@@ -19519,6 +19788,7 @@
             </w:rPr>
             <w:id w:val="-1625228138"/>
           </w:sdtPr>
+          <w:sdtEndPr/>
           <w:sdtContent>
             <w:tc>
               <w:tcPr>
@@ -19606,6 +19876,7 @@
             </w:rPr>
             <w:id w:val="2043319919"/>
           </w:sdtPr>
+          <w:sdtEndPr/>
           <w:sdtContent>
             <w:tc>
               <w:tcPr>
@@ -19694,6 +19965,7 @@
             </w:rPr>
             <w:id w:val="-1830590099"/>
           </w:sdtPr>
+          <w:sdtEndPr/>
           <w:sdtContent>
             <w:sdt>
               <w:sdtPr>
@@ -19704,6 +19976,7 @@
                 </w:rPr>
                 <w:id w:val="832412836"/>
               </w:sdtPr>
+              <w:sdtEndPr/>
               <w:sdtContent>
                 <w:tc>
                   <w:tcPr>
@@ -19879,6 +20152,7 @@
             </w:rPr>
             <w:id w:val="-1517219588"/>
           </w:sdtPr>
+          <w:sdtEndPr/>
           <w:sdtContent>
             <w:tc>
               <w:tcPr>
@@ -19934,8 +20208,6 @@
               </w:rPr>
               <w:t>N/A</w:t>
             </w:r>
-            <w:bookmarkStart w:id="0" w:name="_GoBack"/>
-            <w:bookmarkEnd w:id="0"/>
           </w:p>
         </w:tc>
       </w:tr>
@@ -20305,6 +20577,7 @@
                 <w:dataBinding w:prefixMappings="xmlns:ns0='http://schemas.microsoft.com/office/2006/coverPageProps' " w:xpath="/ns0:CoverPageProperties[1]/ns0:Abstract[1]" w:storeItemID="{55AF091B-3C7A-41E3-B477-F2FDAA23CFDA}"/>
                 <w:text w:multiLine="1"/>
               </w:sdtPr>
+              <w:sdtEndPr/>
               <w:sdtContent>
                 <w:tc>
                   <w:tcPr>
@@ -20381,6 +20654,7 @@
                 <w:dataBinding w:prefixMappings="xmlns:ns0='http://purl.org/dc/elements/1.1/' xmlns:ns1='http://schemas.openxmlformats.org/package/2006/metadata/core-properties' " w:xpath="/ns1:coreProperties[1]/ns0:title[1]" w:storeItemID="{6C3C8BC8-F283-45AE-878A-BAB7291924A1}"/>
                 <w:text w:multiLine="1"/>
               </w:sdtPr>
+              <w:sdtEndPr/>
               <w:sdtContent>
                 <w:tc>
                   <w:tcPr>
@@ -20474,6 +20748,7 @@
                 <w:dataBinding w:prefixMappings="xmlns:ns0='http://purl.org/dc/elements/1.1/' xmlns:ns1='http://schemas.openxmlformats.org/package/2006/metadata/core-properties' " w:xpath="/ns1:coreProperties[1]/ns1:category[1]" w:storeItemID="{6C3C8BC8-F283-45AE-878A-BAB7291924A1}"/>
                 <w:text w:multiLine="1"/>
               </w:sdtPr>
+              <w:sdtEndPr/>
               <w:sdtContent>
                 <w:tc>
                   <w:tcPr>
@@ -20630,6 +20905,7 @@
                 <w:dataBinding w:prefixMappings="xmlns:ns0='http://purl.org/dc/elements/1.1/' xmlns:ns1='http://schemas.openxmlformats.org/package/2006/metadata/core-properties' " w:xpath="/ns1:coreProperties[1]/ns0:description[1]" w:storeItemID="{6C3C8BC8-F283-45AE-878A-BAB7291924A1}"/>
                 <w:text w:multiLine="1"/>
               </w:sdtPr>
+              <w:sdtEndPr/>
               <w:sdtContent>
                 <w:tc>
                   <w:tcPr>
@@ -20837,6 +21113,7 @@
                   <w:listItem w:displayText="LVP, Language Centre - Waverley Campus" w:value="LVP, Language Centre - Waverley Campus"/>
                 </w:comboBox>
               </w:sdtPr>
+              <w:sdtEndPr/>
               <w:sdtContent>
                 <w:tc>
                   <w:tcPr>
@@ -20915,6 +21192,7 @@
                 <w:dataBinding w:prefixMappings="xmlns:ns0='http://schemas.openxmlformats.org/officeDocument/2006/extended-properties' " w:xpath="/ns0:Properties[1]/ns0:Manager[1]" w:storeItemID="{6668398D-A668-4E3E-A5EB-62B293D839F1}"/>
                 <w:text/>
               </w:sdtPr>
+              <w:sdtEndPr/>
               <w:sdtContent>
                 <w:tc>
                   <w:tcPr>
@@ -21083,13 +21361,31 @@
                 <w:szCs w:val="20"/>
               </w:rPr>
             </w:pPr>
+            <w:proofErr w:type="spellStart"/>
             <w:r>
               <w:rPr>
                 <w:rFonts w:cs="Arial"/>
                 <w:szCs w:val="20"/>
               </w:rPr>
-              <w:t>Sruthy Korembith</w:t>
-            </w:r>
+              <w:t>Sruthy</w:t>
+            </w:r>
+            <w:proofErr w:type="spellEnd"/>
+            <w:r>
+              <w:rPr>
+                <w:rFonts w:cs="Arial"/>
+                <w:szCs w:val="20"/>
+              </w:rPr>
+              <w:t xml:space="preserve"> </w:t>
+            </w:r>
+            <w:proofErr w:type="spellStart"/>
+            <w:r>
+              <w:rPr>
+                <w:rFonts w:cs="Arial"/>
+                <w:szCs w:val="20"/>
+              </w:rPr>
+              <w:t>Korembith</w:t>
+            </w:r>
+            <w:proofErr w:type="spellEnd"/>
           </w:p>
         </w:tc>
       </w:tr>
@@ -21146,6 +21442,7 @@
               <w:calendar w:val="gregorian"/>
             </w:date>
           </w:sdtPr>
+          <w:sdtEndPr/>
           <w:sdtContent>
             <w:tc>
               <w:tcPr>
@@ -21290,6 +21587,7 @@
               <w14:uncheckedState w14:val="2610" w14:font="MS Gothic"/>
             </w14:checkbox>
           </w:sdtPr>
+          <w:sdtEndPr/>
           <w:sdtContent>
             <w:tc>
               <w:tcPr>
@@ -22314,6 +22612,7 @@
         </w:rPr>
         <w:id w:val="-1734620755"/>
       </w:sdtPr>
+      <w:sdtEndPr/>
       <w:sdtContent>
         <w:r>
           <w:rPr>
@@ -22345,6 +22644,7 @@
         </w:rPr>
         <w:id w:val="1684240938"/>
       </w:sdtPr>
+      <w:sdtEndPr/>
       <w:sdtContent>
         <w:r>
           <w:rPr>
@@ -25447,7 +25747,7 @@
     </w:rPrDefault>
     <w:pPrDefault/>
   </w:docDefaults>
-  <w:latentStyles w:defLockedState="0" w:defUIPriority="99" w:defSemiHidden="0" w:defUnhideWhenUsed="0" w:defQFormat="0" w:count="377">
+  <w:latentStyles w:defLockedState="0" w:defUIPriority="99" w:defSemiHidden="0" w:defUnhideWhenUsed="0" w:defQFormat="0" w:count="376">
     <w:lsdException w:name="Normal" w:uiPriority="0" w:qFormat="1"/>
     <w:lsdException w:name="heading 1" w:uiPriority="9"/>
     <w:lsdException w:name="heading 2" w:uiPriority="9"/>
@@ -25824,7 +26124,6 @@
     <w:lsdException w:name="Hashtag" w:semiHidden="1" w:unhideWhenUsed="1"/>
     <w:lsdException w:name="Unresolved Mention" w:semiHidden="1" w:unhideWhenUsed="1"/>
     <w:lsdException w:name="Smart Link" w:semiHidden="1" w:unhideWhenUsed="1"/>
-    <w:lsdException w:name="Smart Link Error" w:semiHidden="1" w:unhideWhenUsed="1"/>
   </w:latentStyles>
   <w:style w:type="paragraph" w:default="1" w:styleId="Normal">
     <w:name w:val="Normal"/>
@@ -26501,6 +26800,7 @@
   <w:rsids>
     <w:rsidRoot w:val="00EE451A"/>
     <w:rsid w:val="000866C8"/>
+    <w:rsid w:val="000C3A59"/>
     <w:rsid w:val="000D43FE"/>
     <w:rsid w:val="00134845"/>
     <w:rsid w:val="00171279"/>
@@ -26565,7 +26865,7 @@
       </w:pPr>
     </w:pPrDefault>
   </w:docDefaults>
-  <w:latentStyles w:defLockedState="0" w:defUIPriority="99" w:defSemiHidden="0" w:defUnhideWhenUsed="0" w:defQFormat="0" w:count="377">
+  <w:latentStyles w:defLockedState="0" w:defUIPriority="99" w:defSemiHidden="0" w:defUnhideWhenUsed="0" w:defQFormat="0" w:count="376">
     <w:lsdException w:name="Normal" w:uiPriority="0" w:qFormat="1"/>
     <w:lsdException w:name="heading 1" w:uiPriority="9" w:qFormat="1"/>
     <w:lsdException w:name="heading 2" w:semiHidden="1" w:uiPriority="9" w:unhideWhenUsed="1" w:qFormat="1"/>
@@ -26942,7 +27242,6 @@
     <w:lsdException w:name="Hashtag" w:semiHidden="1" w:unhideWhenUsed="1"/>
     <w:lsdException w:name="Unresolved Mention" w:semiHidden="1" w:unhideWhenUsed="1"/>
     <w:lsdException w:name="Smart Link" w:semiHidden="1" w:unhideWhenUsed="1"/>
-    <w:lsdException w:name="Smart Link Error" w:semiHidden="1" w:unhideWhenUsed="1"/>
   </w:latentStyles>
   <w:style w:type="paragraph" w:default="1" w:styleId="Normal">
     <w:name w:val="Normal"/>
@@ -28082,37 +28381,12 @@
 </file>
 
 <file path=customXml/item2.xml><?xml version="1.0" encoding="utf-8"?>
-<Fcrs180_1XMLNode xmlns="CRS180_1">
-  <OthBox/>
-</Fcrs180_1XMLNode>
-</file>
-
-<file path=customXml/item3.xml><?xml version="1.0" encoding="utf-8"?>
 <Fcrs180_2XMLNode xmlns="CRS180_2">
   <AssessType/>
 </Fcrs180_2XMLNode>
 </file>
 
-<file path=customXml/item4.xml><?xml version="1.0" encoding="utf-8"?>
-<Fcrs180_5XMLNode xmlns="CRS180_5">
-  <AssessTypeR>Project/Report/Portfolio</AssessTypeR>
-</Fcrs180_5XMLNode>
-</file>
-
-<file path=customXml/item5.xml><?xml version="1.0" encoding="utf-8"?>
-<Fcrs180_3XMLNode xmlns="CRS180_3">
-  <StName/>
-  <StID/>
-</Fcrs180_3XMLNode>
-</file>
-
-<file path=customXml/item6.xml><?xml version="1.0" encoding="utf-8"?>
-<Fcrs180_4XMLNode xmlns="CRS180_4">
-  <DeptName>BDIT, Computer and Information Technology</DeptName>
-</Fcrs180_4XMLNode>
-</file>
-
-<file path=customXml/item7.xml><?xml version="1.0" encoding="utf-8"?>
+<file path=customXml/item3.xml><?xml version="1.0" encoding="utf-8"?>
 <Fcrs180XMLNode xmlns="CRS180">
   <SName/>
   <SID/>
@@ -28128,6 +28402,31 @@
 </Fcrs180XMLNode>
 </file>
 
+<file path=customXml/item4.xml><?xml version="1.0" encoding="utf-8"?>
+<Fcrs180_1XMLNode xmlns="CRS180_1">
+  <OthBox/>
+</Fcrs180_1XMLNode>
+</file>
+
+<file path=customXml/item5.xml><?xml version="1.0" encoding="utf-8"?>
+<Fcrs180_4XMLNode xmlns="CRS180_4">
+  <DeptName>BDIT, Computer and Information Technology</DeptName>
+</Fcrs180_4XMLNode>
+</file>
+
+<file path=customXml/item6.xml><?xml version="1.0" encoding="utf-8"?>
+<Fcrs180_3XMLNode xmlns="CRS180_3">
+  <StName/>
+  <StID/>
+</Fcrs180_3XMLNode>
+</file>
+
+<file path=customXml/item7.xml><?xml version="1.0" encoding="utf-8"?>
+<Fcrs180_5XMLNode xmlns="CRS180_5">
+  <AssessTypeR>Project/Report/Portfolio</AssessTypeR>
+</Fcrs180_5XMLNode>
+</file>
+
 <file path=customXml/item8.xml><?xml version="1.0" encoding="utf-8"?>
 <b:Sources xmlns:b="http://schemas.openxmlformats.org/officeDocument/2006/bibliography" xmlns="http://schemas.openxmlformats.org/officeDocument/2006/bibliography" SelectedStyle="\APASixthEditionOfficeOnline.xsl" StyleName="APA" Version="6"/>
 </file>
@@ -28141,6 +28440,22 @@
 </file>
 
 <file path=customXml/itemProps2.xml><?xml version="1.0" encoding="utf-8"?>
+<ds:datastoreItem xmlns:ds="http://schemas.openxmlformats.org/officeDocument/2006/customXml" ds:itemID="{150D0C82-7BC9-456F-A768-C6ED423A975C}">
+  <ds:schemaRefs>
+    <ds:schemaRef ds:uri="CRS180_2"/>
+  </ds:schemaRefs>
+</ds:datastoreItem>
+</file>
+
+<file path=customXml/itemProps3.xml><?xml version="1.0" encoding="utf-8"?>
+<ds:datastoreItem xmlns:ds="http://schemas.openxmlformats.org/officeDocument/2006/customXml" ds:itemID="{AEAA7968-AA76-4AEA-864E-618A3CDCDA91}">
+  <ds:schemaRefs>
+    <ds:schemaRef ds:uri="CRS180"/>
+  </ds:schemaRefs>
+</ds:datastoreItem>
+</file>
+
+<file path=customXml/itemProps4.xml><?xml version="1.0" encoding="utf-8"?>
 <ds:datastoreItem xmlns:ds="http://schemas.openxmlformats.org/officeDocument/2006/customXml" ds:itemID="{93E8A757-17F0-4CC7-B32F-5C21CEC8E169}">
   <ds:schemaRefs>
     <ds:schemaRef ds:uri="CRS180_1"/>
@@ -28148,15 +28463,23 @@
 </ds:datastoreItem>
 </file>
 
-<file path=customXml/itemProps3.xml><?xml version="1.0" encoding="utf-8"?>
-<ds:datastoreItem xmlns:ds="http://schemas.openxmlformats.org/officeDocument/2006/customXml" ds:itemID="{150D0C82-7BC9-456F-A768-C6ED423A975C}">
+<file path=customXml/itemProps5.xml><?xml version="1.0" encoding="utf-8"?>
+<ds:datastoreItem xmlns:ds="http://schemas.openxmlformats.org/officeDocument/2006/customXml" ds:itemID="{BCCE98C7-93E3-46B4-9136-8583CF4B79F7}">
   <ds:schemaRefs>
-    <ds:schemaRef ds:uri="CRS180_2"/>
+    <ds:schemaRef ds:uri="CRS180_4"/>
   </ds:schemaRefs>
 </ds:datastoreItem>
 </file>
 
-<file path=customXml/itemProps4.xml><?xml version="1.0" encoding="utf-8"?>
+<file path=customXml/itemProps6.xml><?xml version="1.0" encoding="utf-8"?>
+<ds:datastoreItem xmlns:ds="http://schemas.openxmlformats.org/officeDocument/2006/customXml" ds:itemID="{EADE9EF3-1304-43E5-9865-7510817D635D}">
+  <ds:schemaRefs>
+    <ds:schemaRef ds:uri="CRS180_3"/>
+  </ds:schemaRefs>
+</ds:datastoreItem>
+</file>
+
+<file path=customXml/itemProps7.xml><?xml version="1.0" encoding="utf-8"?>
 <ds:datastoreItem xmlns:ds="http://schemas.openxmlformats.org/officeDocument/2006/customXml" ds:itemID="{8EEE6C64-7878-4D06-B4F9-6A63DFC5E605}">
   <ds:schemaRefs>
     <ds:schemaRef ds:uri="CRS180_5"/>
@@ -28164,32 +28487,8 @@
 </ds:datastoreItem>
 </file>
 
-<file path=customXml/itemProps5.xml><?xml version="1.0" encoding="utf-8"?>
-<ds:datastoreItem xmlns:ds="http://schemas.openxmlformats.org/officeDocument/2006/customXml" ds:itemID="{EADE9EF3-1304-43E5-9865-7510817D635D}">
-  <ds:schemaRefs>
-    <ds:schemaRef ds:uri="CRS180_3"/>
-  </ds:schemaRefs>
-</ds:datastoreItem>
-</file>
-
-<file path=customXml/itemProps6.xml><?xml version="1.0" encoding="utf-8"?>
-<ds:datastoreItem xmlns:ds="http://schemas.openxmlformats.org/officeDocument/2006/customXml" ds:itemID="{BCCE98C7-93E3-46B4-9136-8583CF4B79F7}">
-  <ds:schemaRefs>
-    <ds:schemaRef ds:uri="CRS180_4"/>
-  </ds:schemaRefs>
-</ds:datastoreItem>
-</file>
-
-<file path=customXml/itemProps7.xml><?xml version="1.0" encoding="utf-8"?>
-<ds:datastoreItem xmlns:ds="http://schemas.openxmlformats.org/officeDocument/2006/customXml" ds:itemID="{AEAA7968-AA76-4AEA-864E-618A3CDCDA91}">
-  <ds:schemaRefs>
-    <ds:schemaRef ds:uri="CRS180"/>
-  </ds:schemaRefs>
-</ds:datastoreItem>
-</file>
-
 <file path=customXml/itemProps8.xml><?xml version="1.0" encoding="utf-8"?>
-<ds:datastoreItem xmlns:ds="http://schemas.openxmlformats.org/officeDocument/2006/customXml" ds:itemID="{00C84878-E1D8-4D34-9134-230015294B58}">
+<ds:datastoreItem xmlns:ds="http://schemas.openxmlformats.org/officeDocument/2006/customXml" ds:itemID="{FE702A43-4AAF-48BE-8053-7A0480C82FE1}">
   <ds:schemaRefs>
     <ds:schemaRef ds:uri="http://schemas.openxmlformats.org/officeDocument/2006/bibliography"/>
   </ds:schemaRefs>

</xml_diff>